<commit_message>
-Changed year in Strategic application
</commit_message>
<xml_diff>
--- a/data/2024 Strategic Initiatives Application Template.docx
+++ b/data/2024 Strategic Initiatives Application Template.docx
@@ -34,26 +34,6 @@
     </w:p>
     <w:p>
       <w:pPr>
-        <w:pStyle w:val="ListParagraph"/>
-        <w:autoSpaceDE w:val="0"/>
-        <w:autoSpaceDN w:val="0"/>
-        <w:adjustRightInd w:val="0"/>
-        <w:spacing w:after="120"/>
-        <w:ind w:left="426"/>
-        <w:contextualSpacing w:val="0"/>
-        <w:jc w:val="both"/>
-        <w:rPr>
-          <w:rFonts w:ascii="Times New Roman" w:hAnsi="Times New Roman"/>
-          <w:b/>
-          <w:bCs/>
-          <w:sz w:val="22"/>
-          <w:szCs w:val="22"/>
-          <w:lang w:eastAsia="ja-JP"/>
-        </w:rPr>
-      </w:pPr>
-    </w:p>
-    <w:p>
-      <w:pPr>
         <w:autoSpaceDE w:val="0"/>
         <w:autoSpaceDN w:val="0"/>
         <w:adjustRightInd w:val="0"/>
@@ -69,6 +49,23 @@
           <w:lang w:eastAsia="ja-JP"/>
         </w:rPr>
       </w:pPr>
+    </w:p>
+    <w:p>
+      <w:pPr>
+        <w:autoSpaceDE w:val="0"/>
+        <w:autoSpaceDN w:val="0"/>
+        <w:adjustRightInd w:val="0"/>
+        <w:spacing w:after="120"/>
+        <w:jc w:val="both"/>
+        <w:rPr>
+          <w:rFonts w:ascii="Times New Roman" w:hAnsi="Times New Roman"/>
+          <w:bCs/>
+          <w:i/>
+          <w:sz w:val="22"/>
+          <w:szCs w:val="22"/>
+          <w:lang w:eastAsia="ja-JP"/>
+        </w:rPr>
+      </w:pPr>
       <w:r>
         <w:rPr>
           <w:rFonts w:ascii="Times New Roman" w:hAnsi="Times New Roman"/>
@@ -79,19 +76,218 @@
           <w:u w:val="single"/>
           <w:lang w:eastAsia="ja-JP"/>
         </w:rPr>
-        <w:t>Project Leader</w:t>
-      </w:r>
-      <w:r>
-        <w:rPr>
-          <w:rFonts w:ascii="Times New Roman" w:hAnsi="Times New Roman"/>
-          <w:b/>
-          <w:bCs/>
-          <w:sz w:val="22"/>
-          <w:szCs w:val="22"/>
-          <w:u w:val="single"/>
-          <w:lang w:eastAsia="ja-JP"/>
-        </w:rPr>
-        <w:t xml:space="preserve"> / Lead Investigator</w:t>
+        <w:t xml:space="preserve">Research Area </w:t>
+      </w:r>
+      <w:r>
+        <w:rPr>
+          <w:rFonts w:ascii="Times New Roman" w:hAnsi="Times New Roman"/>
+          <w:bCs/>
+          <w:i/>
+          <w:sz w:val="22"/>
+          <w:szCs w:val="22"/>
+          <w:lang w:eastAsia="ja-JP"/>
+        </w:rPr>
+        <w:t>(Please indicate which of the following research areas</w:t>
+      </w:r>
+      <w:r>
+        <w:rPr>
+          <w:rFonts w:ascii="Times New Roman" w:hAnsi="Times New Roman"/>
+          <w:bCs/>
+          <w:i/>
+          <w:sz w:val="22"/>
+          <w:szCs w:val="22"/>
+          <w:lang w:eastAsia="ja-JP"/>
+        </w:rPr>
+        <w:t xml:space="preserve"> that</w:t>
+      </w:r>
+      <w:r>
+        <w:rPr>
+          <w:rFonts w:ascii="Times New Roman" w:hAnsi="Times New Roman"/>
+          <w:bCs/>
+          <w:i/>
+          <w:sz w:val="22"/>
+          <w:szCs w:val="22"/>
+          <w:lang w:eastAsia="ja-JP"/>
+        </w:rPr>
+        <w:t xml:space="preserve"> yo</w:t>
+      </w:r>
+      <w:r>
+        <w:rPr>
+          <w:rFonts w:ascii="Times New Roman" w:hAnsi="Times New Roman"/>
+          <w:bCs/>
+          <w:i/>
+          <w:sz w:val="22"/>
+          <w:szCs w:val="22"/>
+          <w:lang w:eastAsia="ja-JP"/>
+        </w:rPr>
+        <w:t>ur project aligns with the most:</w:t>
+      </w:r>
+      <w:r>
+        <w:rPr>
+          <w:rFonts w:ascii="Times New Roman" w:hAnsi="Times New Roman"/>
+          <w:bCs/>
+          <w:i/>
+          <w:sz w:val="22"/>
+          <w:szCs w:val="22"/>
+          <w:lang w:eastAsia="ja-JP"/>
+        </w:rPr>
+        <w:t xml:space="preserve"> </w:t>
+      </w:r>
+      <w:r>
+        <w:rPr>
+          <w:rFonts w:ascii="Times New Roman" w:hAnsi="Times New Roman"/>
+          <w:b/>
+          <w:bCs/>
+          <w:i/>
+          <w:sz w:val="22"/>
+          <w:szCs w:val="22"/>
+          <w:lang w:eastAsia="ja-JP"/>
+        </w:rPr>
+        <w:t>1)</w:t>
+      </w:r>
+      <w:r>
+        <w:rPr>
+          <w:rFonts w:ascii="Times New Roman" w:hAnsi="Times New Roman"/>
+          <w:b/>
+          <w:bCs/>
+          <w:i/>
+          <w:sz w:val="22"/>
+          <w:szCs w:val="22"/>
+          <w:lang w:eastAsia="ja-JP"/>
+        </w:rPr>
+        <w:t xml:space="preserve"> </w:t>
+      </w:r>
+      <w:r>
+        <w:rPr>
+          <w:rFonts w:ascii="Times New Roman" w:hAnsi="Times New Roman"/>
+          <w:b/>
+          <w:bCs/>
+          <w:i/>
+          <w:sz w:val="22"/>
+          <w:szCs w:val="22"/>
+          <w:lang w:eastAsia="ja-JP"/>
+        </w:rPr>
+        <w:t>Infectious Diseases, 2)</w:t>
+      </w:r>
+      <w:r>
+        <w:rPr>
+          <w:rFonts w:ascii="Times New Roman" w:hAnsi="Times New Roman"/>
+          <w:b/>
+          <w:bCs/>
+          <w:i/>
+          <w:sz w:val="22"/>
+          <w:szCs w:val="22"/>
+          <w:lang w:eastAsia="ja-JP"/>
+        </w:rPr>
+        <w:t xml:space="preserve"> </w:t>
+      </w:r>
+      <w:r>
+        <w:rPr>
+          <w:rFonts w:ascii="Times New Roman" w:hAnsi="Times New Roman"/>
+          <w:b/>
+          <w:bCs/>
+          <w:i/>
+          <w:sz w:val="22"/>
+          <w:szCs w:val="22"/>
+          <w:lang w:eastAsia="ja-JP"/>
+        </w:rPr>
+        <w:t>Immunology, 3)</w:t>
+      </w:r>
+      <w:r>
+        <w:rPr>
+          <w:rFonts w:ascii="Times New Roman" w:hAnsi="Times New Roman"/>
+          <w:b/>
+          <w:bCs/>
+          <w:i/>
+          <w:sz w:val="22"/>
+          <w:szCs w:val="22"/>
+          <w:lang w:eastAsia="ja-JP"/>
+        </w:rPr>
+        <w:t xml:space="preserve"> </w:t>
+      </w:r>
+      <w:r>
+        <w:rPr>
+          <w:rFonts w:ascii="Times New Roman" w:hAnsi="Times New Roman"/>
+          <w:b/>
+          <w:bCs/>
+          <w:i/>
+          <w:sz w:val="22"/>
+          <w:szCs w:val="22"/>
+          <w:lang w:eastAsia="ja-JP"/>
+        </w:rPr>
+        <w:t>Precision Medicine, 4)</w:t>
+      </w:r>
+      <w:r>
+        <w:rPr>
+          <w:rFonts w:ascii="Times New Roman" w:hAnsi="Times New Roman"/>
+          <w:b/>
+          <w:bCs/>
+          <w:i/>
+          <w:sz w:val="22"/>
+          <w:szCs w:val="22"/>
+          <w:lang w:eastAsia="ja-JP"/>
+        </w:rPr>
+        <w:t xml:space="preserve"> </w:t>
+      </w:r>
+      <w:r>
+        <w:rPr>
+          <w:rFonts w:ascii="Times New Roman" w:hAnsi="Times New Roman"/>
+          <w:b/>
+          <w:bCs/>
+          <w:i/>
+          <w:sz w:val="22"/>
+          <w:szCs w:val="22"/>
+          <w:lang w:eastAsia="ja-JP"/>
+        </w:rPr>
+        <w:t xml:space="preserve">Animal Health and Sustainable </w:t>
+      </w:r>
+      <w:proofErr w:type="spellStart"/>
+      <w:r>
+        <w:rPr>
+          <w:rFonts w:ascii="Times New Roman" w:hAnsi="Times New Roman"/>
+          <w:b/>
+          <w:bCs/>
+          <w:i/>
+          <w:sz w:val="22"/>
+          <w:szCs w:val="22"/>
+          <w:lang w:eastAsia="ja-JP"/>
+        </w:rPr>
+        <w:t>Agri</w:t>
+      </w:r>
+      <w:proofErr w:type="spellEnd"/>
+      <w:r>
+        <w:rPr>
+          <w:rFonts w:ascii="Times New Roman" w:hAnsi="Times New Roman"/>
+          <w:b/>
+          <w:bCs/>
+          <w:i/>
+          <w:sz w:val="22"/>
+          <w:szCs w:val="22"/>
+          <w:lang w:eastAsia="ja-JP"/>
+        </w:rPr>
+        <w:t>-Food Systems</w:t>
+      </w:r>
+      <w:r>
+        <w:rPr>
+          <w:rFonts w:ascii="Times New Roman" w:hAnsi="Times New Roman"/>
+          <w:bCs/>
+          <w:i/>
+          <w:sz w:val="22"/>
+          <w:szCs w:val="22"/>
+          <w:lang w:eastAsia="ja-JP"/>
+        </w:rPr>
+        <w:t>)</w:t>
+      </w:r>
+      <w:r>
+        <w:rPr>
+          <w:rFonts w:ascii="Times New Roman" w:hAnsi="Times New Roman"/>
+          <w:bCs/>
+          <w:i/>
+          <w:sz w:val="22"/>
+          <w:szCs w:val="22"/>
+          <w:lang w:eastAsia="ja-JP"/>
+        </w:rPr>
+        <w:t>.</w:t>
       </w:r>
     </w:p>
     <w:p>
@@ -106,21 +302,54 @@
         <w:jc w:val="both"/>
         <w:rPr>
           <w:rFonts w:ascii="Times New Roman" w:hAnsi="Times New Roman"/>
-          <w:bCs/>
-          <w:sz w:val="22"/>
-          <w:szCs w:val="22"/>
-          <w:lang w:eastAsia="ja-JP"/>
-        </w:rPr>
-      </w:pPr>
-      <w:r>
-        <w:rPr>
-          <w:rFonts w:ascii="Times New Roman" w:hAnsi="Times New Roman"/>
-          <w:bCs/>
-          <w:sz w:val="22"/>
-          <w:szCs w:val="22"/>
-          <w:lang w:eastAsia="ja-JP"/>
-        </w:rPr>
-        <w:t xml:space="preserve">Name: </w:t>
+          <w:b/>
+          <w:bCs/>
+          <w:sz w:val="22"/>
+          <w:szCs w:val="22"/>
+          <w:lang w:eastAsia="ja-JP"/>
+        </w:rPr>
+      </w:pPr>
+    </w:p>
+    <w:p>
+      <w:pPr>
+        <w:autoSpaceDE w:val="0"/>
+        <w:autoSpaceDN w:val="0"/>
+        <w:adjustRightInd w:val="0"/>
+        <w:spacing w:after="120"/>
+        <w:jc w:val="both"/>
+        <w:rPr>
+          <w:rFonts w:ascii="Times New Roman" w:hAnsi="Times New Roman"/>
+          <w:b/>
+          <w:bCs/>
+          <w:sz w:val="22"/>
+          <w:szCs w:val="22"/>
+          <w:u w:val="single"/>
+          <w:lang w:eastAsia="ja-JP"/>
+        </w:rPr>
+      </w:pPr>
+      <w:r>
+        <w:rPr>
+          <w:rFonts w:ascii="Times New Roman" w:hAnsi="Times New Roman"/>
+          <w:b/>
+          <w:bCs/>
+          <w:sz w:val="22"/>
+          <w:szCs w:val="22"/>
+          <w:u w:val="single"/>
+          <w:lang w:eastAsia="ja-JP"/>
+        </w:rPr>
+        <w:t>Project Leader</w:t>
+      </w:r>
+      <w:r>
+        <w:rPr>
+          <w:rFonts w:ascii="Times New Roman" w:hAnsi="Times New Roman"/>
+          <w:b/>
+          <w:bCs/>
+          <w:sz w:val="22"/>
+          <w:szCs w:val="22"/>
+          <w:u w:val="single"/>
+          <w:lang w:eastAsia="ja-JP"/>
+        </w:rPr>
+        <w:t xml:space="preserve"> / Lead Investigator</w:t>
       </w:r>
     </w:p>
     <w:p>
@@ -149,7 +378,7 @@
           <w:szCs w:val="22"/>
           <w:lang w:eastAsia="ja-JP"/>
         </w:rPr>
-        <w:t>Affiliation:</w:t>
+        <w:t xml:space="preserve">Name: </w:t>
       </w:r>
     </w:p>
     <w:p>
@@ -178,7 +407,7 @@
           <w:szCs w:val="22"/>
           <w:lang w:eastAsia="ja-JP"/>
         </w:rPr>
-        <w:t>Phone:</w:t>
+        <w:t>Affiliation:</w:t>
       </w:r>
     </w:p>
     <w:p>
@@ -207,130 +436,7 @@
           <w:szCs w:val="22"/>
           <w:lang w:eastAsia="ja-JP"/>
         </w:rPr>
-        <w:t xml:space="preserve">Email: </w:t>
-      </w:r>
-    </w:p>
-    <w:p>
-      <w:pPr>
-        <w:autoSpaceDE w:val="0"/>
-        <w:autoSpaceDN w:val="0"/>
-        <w:adjustRightInd w:val="0"/>
-        <w:spacing w:after="120"/>
-        <w:jc w:val="both"/>
-        <w:rPr>
-          <w:rFonts w:ascii="Times New Roman" w:hAnsi="Times New Roman"/>
-          <w:b/>
-          <w:bCs/>
-          <w:sz w:val="22"/>
-          <w:szCs w:val="22"/>
-          <w:lang w:eastAsia="ja-JP"/>
-        </w:rPr>
-      </w:pPr>
-      <w:r>
-        <w:rPr>
-          <w:rFonts w:ascii="Times New Roman" w:hAnsi="Times New Roman"/>
-          <w:b/>
-          <w:bCs/>
-          <w:sz w:val="22"/>
-          <w:szCs w:val="22"/>
-          <w:u w:val="single"/>
-          <w:lang w:eastAsia="ja-JP"/>
-        </w:rPr>
-        <w:t xml:space="preserve">Other Funded </w:t>
-      </w:r>
-      <w:proofErr w:type="gramStart"/>
-      <w:r>
-        <w:rPr>
-          <w:rFonts w:ascii="Times New Roman" w:hAnsi="Times New Roman"/>
-          <w:b/>
-          <w:bCs/>
-          <w:sz w:val="22"/>
-          <w:szCs w:val="22"/>
-          <w:u w:val="single"/>
-          <w:lang w:eastAsia="ja-JP"/>
-        </w:rPr>
-        <w:t>Investigators</w:t>
-      </w:r>
-      <w:r>
-        <w:rPr>
-          <w:rFonts w:ascii="Times New Roman" w:hAnsi="Times New Roman"/>
-          <w:b/>
-          <w:bCs/>
-          <w:sz w:val="22"/>
-          <w:szCs w:val="22"/>
-          <w:lang w:eastAsia="ja-JP"/>
-        </w:rPr>
-        <w:t xml:space="preserve">  </w:t>
-      </w:r>
-      <w:r>
-        <w:rPr>
-          <w:rFonts w:ascii="Times New Roman" w:hAnsi="Times New Roman"/>
-          <w:bCs/>
-          <w:i/>
-          <w:sz w:val="22"/>
-          <w:szCs w:val="22"/>
-          <w:lang w:eastAsia="ja-JP"/>
-        </w:rPr>
-        <w:t>(</w:t>
-      </w:r>
-      <w:proofErr w:type="gramEnd"/>
-      <w:r>
-        <w:rPr>
-          <w:rFonts w:ascii="Times New Roman" w:hAnsi="Times New Roman"/>
-          <w:bCs/>
-          <w:i/>
-          <w:sz w:val="22"/>
-          <w:szCs w:val="22"/>
-          <w:lang w:eastAsia="ja-JP"/>
-        </w:rPr>
-        <w:t xml:space="preserve">Include other investigators, that are expected to be </w:t>
-      </w:r>
-      <w:r>
-        <w:rPr>
-          <w:rFonts w:ascii="Times New Roman" w:hAnsi="Times New Roman"/>
-          <w:b/>
-          <w:bCs/>
-          <w:i/>
-          <w:sz w:val="22"/>
-          <w:szCs w:val="22"/>
-          <w:lang w:eastAsia="ja-JP"/>
-        </w:rPr>
-        <w:t>funded</w:t>
-      </w:r>
-      <w:r>
-        <w:rPr>
-          <w:rFonts w:ascii="Times New Roman" w:hAnsi="Times New Roman"/>
-          <w:bCs/>
-          <w:i/>
-          <w:sz w:val="22"/>
-          <w:szCs w:val="22"/>
-          <w:lang w:eastAsia="ja-JP"/>
-        </w:rPr>
-        <w:t xml:space="preserve"> by </w:t>
-      </w:r>
-      <w:proofErr w:type="spellStart"/>
-      <w:r>
-        <w:rPr>
-          <w:rFonts w:ascii="Times New Roman" w:hAnsi="Times New Roman"/>
-          <w:bCs/>
-          <w:i/>
-          <w:sz w:val="22"/>
-          <w:szCs w:val="22"/>
-          <w:lang w:eastAsia="ja-JP"/>
-        </w:rPr>
-        <w:t>GlycoNet</w:t>
-      </w:r>
-      <w:proofErr w:type="spellEnd"/>
-      <w:r>
-        <w:rPr>
-          <w:rFonts w:ascii="Times New Roman" w:hAnsi="Times New Roman"/>
-          <w:bCs/>
-          <w:i/>
-          <w:sz w:val="22"/>
-          <w:szCs w:val="22"/>
-          <w:lang w:eastAsia="ja-JP"/>
-        </w:rPr>
-        <w:t>, reflected in the budget)</w:t>
+        <w:t>Phone:</w:t>
       </w:r>
     </w:p>
     <w:p>
@@ -359,7 +465,130 @@
           <w:szCs w:val="22"/>
           <w:lang w:eastAsia="ja-JP"/>
         </w:rPr>
-        <w:t xml:space="preserve">Name 1: </w:t>
+        <w:t xml:space="preserve">Email: </w:t>
+      </w:r>
+    </w:p>
+    <w:p>
+      <w:pPr>
+        <w:autoSpaceDE w:val="0"/>
+        <w:autoSpaceDN w:val="0"/>
+        <w:adjustRightInd w:val="0"/>
+        <w:spacing w:after="120"/>
+        <w:jc w:val="both"/>
+        <w:rPr>
+          <w:rFonts w:ascii="Times New Roman" w:hAnsi="Times New Roman"/>
+          <w:b/>
+          <w:bCs/>
+          <w:sz w:val="22"/>
+          <w:szCs w:val="22"/>
+          <w:lang w:eastAsia="ja-JP"/>
+        </w:rPr>
+      </w:pPr>
+      <w:r>
+        <w:rPr>
+          <w:rFonts w:ascii="Times New Roman" w:hAnsi="Times New Roman"/>
+          <w:b/>
+          <w:bCs/>
+          <w:sz w:val="22"/>
+          <w:szCs w:val="22"/>
+          <w:u w:val="single"/>
+          <w:lang w:eastAsia="ja-JP"/>
+        </w:rPr>
+        <w:t xml:space="preserve">Other Funded </w:t>
+      </w:r>
+      <w:proofErr w:type="gramStart"/>
+      <w:r>
+        <w:rPr>
+          <w:rFonts w:ascii="Times New Roman" w:hAnsi="Times New Roman"/>
+          <w:b/>
+          <w:bCs/>
+          <w:sz w:val="22"/>
+          <w:szCs w:val="22"/>
+          <w:u w:val="single"/>
+          <w:lang w:eastAsia="ja-JP"/>
+        </w:rPr>
+        <w:t>Investigators</w:t>
+      </w:r>
+      <w:r>
+        <w:rPr>
+          <w:rFonts w:ascii="Times New Roman" w:hAnsi="Times New Roman"/>
+          <w:b/>
+          <w:bCs/>
+          <w:sz w:val="22"/>
+          <w:szCs w:val="22"/>
+          <w:lang w:eastAsia="ja-JP"/>
+        </w:rPr>
+        <w:t xml:space="preserve">  </w:t>
+      </w:r>
+      <w:r>
+        <w:rPr>
+          <w:rFonts w:ascii="Times New Roman" w:hAnsi="Times New Roman"/>
+          <w:bCs/>
+          <w:i/>
+          <w:sz w:val="22"/>
+          <w:szCs w:val="22"/>
+          <w:lang w:eastAsia="ja-JP"/>
+        </w:rPr>
+        <w:t>(</w:t>
+      </w:r>
+      <w:proofErr w:type="gramEnd"/>
+      <w:r>
+        <w:rPr>
+          <w:rFonts w:ascii="Times New Roman" w:hAnsi="Times New Roman"/>
+          <w:bCs/>
+          <w:i/>
+          <w:sz w:val="22"/>
+          <w:szCs w:val="22"/>
+          <w:lang w:eastAsia="ja-JP"/>
+        </w:rPr>
+        <w:t xml:space="preserve">Include other investigators, that are expected to be </w:t>
+      </w:r>
+      <w:r>
+        <w:rPr>
+          <w:rFonts w:ascii="Times New Roman" w:hAnsi="Times New Roman"/>
+          <w:b/>
+          <w:bCs/>
+          <w:i/>
+          <w:sz w:val="22"/>
+          <w:szCs w:val="22"/>
+          <w:lang w:eastAsia="ja-JP"/>
+        </w:rPr>
+        <w:t>funded</w:t>
+      </w:r>
+      <w:r>
+        <w:rPr>
+          <w:rFonts w:ascii="Times New Roman" w:hAnsi="Times New Roman"/>
+          <w:bCs/>
+          <w:i/>
+          <w:sz w:val="22"/>
+          <w:szCs w:val="22"/>
+          <w:lang w:eastAsia="ja-JP"/>
+        </w:rPr>
+        <w:t xml:space="preserve"> by </w:t>
+      </w:r>
+      <w:proofErr w:type="spellStart"/>
+      <w:r>
+        <w:rPr>
+          <w:rFonts w:ascii="Times New Roman" w:hAnsi="Times New Roman"/>
+          <w:bCs/>
+          <w:i/>
+          <w:sz w:val="22"/>
+          <w:szCs w:val="22"/>
+          <w:lang w:eastAsia="ja-JP"/>
+        </w:rPr>
+        <w:t>GlycoNet</w:t>
+      </w:r>
+      <w:proofErr w:type="spellEnd"/>
+      <w:r>
+        <w:rPr>
+          <w:rFonts w:ascii="Times New Roman" w:hAnsi="Times New Roman"/>
+          <w:bCs/>
+          <w:i/>
+          <w:sz w:val="22"/>
+          <w:szCs w:val="22"/>
+          <w:lang w:eastAsia="ja-JP"/>
+        </w:rPr>
+        <w:t>, reflected in the budget)</w:t>
       </w:r>
     </w:p>
     <w:p>
@@ -388,7 +617,7 @@
           <w:szCs w:val="22"/>
           <w:lang w:eastAsia="ja-JP"/>
         </w:rPr>
-        <w:t>Affiliation:</w:t>
+        <w:t xml:space="preserve">Name 1: </w:t>
       </w:r>
     </w:p>
     <w:p>
@@ -417,7 +646,7 @@
           <w:szCs w:val="22"/>
           <w:lang w:eastAsia="ja-JP"/>
         </w:rPr>
-        <w:t>Phone:</w:t>
+        <w:t>Affiliation:</w:t>
       </w:r>
     </w:p>
     <w:p>
@@ -446,47 +675,7 @@
           <w:szCs w:val="22"/>
           <w:lang w:eastAsia="ja-JP"/>
         </w:rPr>
-        <w:t xml:space="preserve">Email: </w:t>
-      </w:r>
-    </w:p>
-    <w:p>
-      <w:pPr>
-        <w:autoSpaceDE w:val="0"/>
-        <w:autoSpaceDN w:val="0"/>
-        <w:adjustRightInd w:val="0"/>
-        <w:spacing w:after="120"/>
-        <w:jc w:val="both"/>
-        <w:rPr>
-          <w:rFonts w:ascii="Times New Roman" w:hAnsi="Times New Roman"/>
-          <w:b/>
-          <w:bCs/>
-          <w:sz w:val="22"/>
-          <w:szCs w:val="22"/>
-          <w:lang w:eastAsia="ja-JP"/>
-        </w:rPr>
-      </w:pPr>
-      <w:r>
-        <w:rPr>
-          <w:rFonts w:ascii="Times New Roman" w:hAnsi="Times New Roman"/>
-          <w:b/>
-          <w:bCs/>
-          <w:sz w:val="22"/>
-          <w:szCs w:val="22"/>
-          <w:u w:val="single"/>
-          <w:lang w:eastAsia="ja-JP"/>
-        </w:rPr>
-        <w:t>Collaborators (</w:t>
-      </w:r>
-      <w:r>
-        <w:rPr>
-          <w:rFonts w:ascii="Times New Roman" w:hAnsi="Times New Roman"/>
-          <w:bCs/>
-          <w:i/>
-          <w:sz w:val="22"/>
-          <w:szCs w:val="22"/>
-          <w:lang w:eastAsia="ja-JP"/>
-        </w:rPr>
-        <w:t>Include all collaborators, not funded)</w:t>
+        <w:t>Phone:</w:t>
       </w:r>
     </w:p>
     <w:p>
@@ -515,7 +704,47 @@
           <w:szCs w:val="22"/>
           <w:lang w:eastAsia="ja-JP"/>
         </w:rPr>
-        <w:t xml:space="preserve">Name 1: </w:t>
+        <w:t xml:space="preserve">Email: </w:t>
+      </w:r>
+    </w:p>
+    <w:p>
+      <w:pPr>
+        <w:autoSpaceDE w:val="0"/>
+        <w:autoSpaceDN w:val="0"/>
+        <w:adjustRightInd w:val="0"/>
+        <w:spacing w:after="120"/>
+        <w:jc w:val="both"/>
+        <w:rPr>
+          <w:rFonts w:ascii="Times New Roman" w:hAnsi="Times New Roman"/>
+          <w:b/>
+          <w:bCs/>
+          <w:sz w:val="22"/>
+          <w:szCs w:val="22"/>
+          <w:lang w:eastAsia="ja-JP"/>
+        </w:rPr>
+      </w:pPr>
+      <w:r>
+        <w:rPr>
+          <w:rFonts w:ascii="Times New Roman" w:hAnsi="Times New Roman"/>
+          <w:b/>
+          <w:bCs/>
+          <w:sz w:val="22"/>
+          <w:szCs w:val="22"/>
+          <w:u w:val="single"/>
+          <w:lang w:eastAsia="ja-JP"/>
+        </w:rPr>
+        <w:t>Collaborators (</w:t>
+      </w:r>
+      <w:r>
+        <w:rPr>
+          <w:rFonts w:ascii="Times New Roman" w:hAnsi="Times New Roman"/>
+          <w:bCs/>
+          <w:i/>
+          <w:sz w:val="22"/>
+          <w:szCs w:val="22"/>
+          <w:lang w:eastAsia="ja-JP"/>
+        </w:rPr>
+        <w:t>Include all collaborators, not funded)</w:t>
       </w:r>
     </w:p>
     <w:p>
@@ -544,7 +773,7 @@
           <w:szCs w:val="22"/>
           <w:lang w:eastAsia="ja-JP"/>
         </w:rPr>
-        <w:t>Affiliation:</w:t>
+        <w:t xml:space="preserve">Name 1: </w:t>
       </w:r>
     </w:p>
     <w:p>
@@ -573,7 +802,7 @@
           <w:szCs w:val="22"/>
           <w:lang w:eastAsia="ja-JP"/>
         </w:rPr>
-        <w:t>Phone:</w:t>
+        <w:t>Affiliation:</w:t>
       </w:r>
     </w:p>
     <w:p>
@@ -602,6 +831,35 @@
           <w:szCs w:val="22"/>
           <w:lang w:eastAsia="ja-JP"/>
         </w:rPr>
+        <w:t>Phone:</w:t>
+      </w:r>
+    </w:p>
+    <w:p>
+      <w:pPr>
+        <w:pStyle w:val="ListParagraph"/>
+        <w:autoSpaceDE w:val="0"/>
+        <w:autoSpaceDN w:val="0"/>
+        <w:adjustRightInd w:val="0"/>
+        <w:spacing w:after="120"/>
+        <w:ind w:left="0"/>
+        <w:contextualSpacing w:val="0"/>
+        <w:jc w:val="both"/>
+        <w:rPr>
+          <w:rFonts w:ascii="Times New Roman" w:hAnsi="Times New Roman"/>
+          <w:bCs/>
+          <w:sz w:val="22"/>
+          <w:szCs w:val="22"/>
+          <w:lang w:eastAsia="ja-JP"/>
+        </w:rPr>
+      </w:pPr>
+      <w:r>
+        <w:rPr>
+          <w:rFonts w:ascii="Times New Roman" w:hAnsi="Times New Roman"/>
+          <w:bCs/>
+          <w:sz w:val="22"/>
+          <w:szCs w:val="22"/>
+          <w:lang w:eastAsia="ja-JP"/>
+        </w:rPr>
         <w:t>Email:</w:t>
       </w:r>
       <w:r>
@@ -674,31 +932,7 @@
           <w:szCs w:val="22"/>
           <w:shd w:val="clear" w:color="auto" w:fill="FFFFFF"/>
         </w:rPr>
-        <w:t xml:space="preserve">A minimum of </w:t>
-      </w:r>
-      <w:proofErr w:type="gramStart"/>
-      <w:r>
-        <w:rPr>
-          <w:rFonts w:ascii="Times New Roman" w:hAnsi="Times New Roman"/>
-          <w:i/>
-          <w:color w:val="333333"/>
-          <w:sz w:val="22"/>
-          <w:szCs w:val="22"/>
-          <w:shd w:val="clear" w:color="auto" w:fill="FFFFFF"/>
-        </w:rPr>
-        <w:t>5</w:t>
-      </w:r>
-      <w:proofErr w:type="gramEnd"/>
-      <w:r>
-        <w:rPr>
-          <w:rFonts w:ascii="Times New Roman" w:hAnsi="Times New Roman"/>
-          <w:i/>
-          <w:color w:val="333333"/>
-          <w:sz w:val="22"/>
-          <w:szCs w:val="22"/>
-          <w:shd w:val="clear" w:color="auto" w:fill="FFFFFF"/>
-        </w:rPr>
-        <w:t xml:space="preserve"> keywords must be provided. There can be no more than 10 keywords)</w:t>
+        <w:t>A minimum of 5 keywords must be provided. There can be no more than 10 keywords)</w:t>
       </w:r>
     </w:p>
     <w:p>
@@ -1508,6 +1742,7 @@
           <w:szCs w:val="22"/>
           <w:lang w:eastAsia="ja-JP"/>
         </w:rPr>
+        <w:lastRenderedPageBreak/>
         <w:t>Email:</w:t>
       </w:r>
     </w:p>
@@ -1615,7 +1850,6 @@
           <w:szCs w:val="22"/>
           <w:lang w:eastAsia="ja-JP"/>
         </w:rPr>
-        <w:lastRenderedPageBreak/>
         <w:t>Email:</w:t>
       </w:r>
     </w:p>
@@ -2036,8 +2270,6 @@
         </w:rPr>
         <w:t>Committees</w:t>
       </w:r>
-      <w:bookmarkStart w:id="0" w:name="_GoBack"/>
-      <w:bookmarkEnd w:id="0"/>
       <w:r>
         <w:rPr>
           <w:rFonts w:ascii="Times New Roman" w:hAnsi="Times New Roman"/>
@@ -2862,6 +3094,7 @@
           <w:u w:val="single"/>
           <w:lang w:eastAsia="ja-JP"/>
         </w:rPr>
+        <w:lastRenderedPageBreak/>
         <w:t>Response to Reviewer's Comments (if applicable</w:t>
       </w:r>
       <w:proofErr w:type="gramStart"/>
@@ -2983,7 +3216,6 @@
           <w:u w:val="single"/>
           <w:lang w:eastAsia="ja-JP"/>
         </w:rPr>
-        <w:lastRenderedPageBreak/>
         <w:t>Outcomes from previous GlycoNet funding (on the same subject/topic/project)</w:t>
       </w:r>
       <w:r>
@@ -3626,19 +3858,7 @@
           <w:szCs w:val="22"/>
           <w:lang w:eastAsia="ja-JP"/>
         </w:rPr>
-        <w:t xml:space="preserve"> website, press releases, social media). The summary should provide a brief overview of </w:t>
-      </w:r>
-      <w:proofErr w:type="gramStart"/>
-      <w:r>
-        <w:rPr>
-          <w:rFonts w:ascii="Times New Roman" w:hAnsi="Times New Roman"/>
-          <w:bCs/>
-          <w:i/>
-          <w:sz w:val="22"/>
-          <w:szCs w:val="22"/>
-          <w:lang w:eastAsia="ja-JP"/>
-        </w:rPr>
-        <w:t xml:space="preserve">the project, what it aims to achieve and its anticipated contribution to </w:t>
+        <w:t xml:space="preserve"> website, press releases, social media). The summary should provide a brief overview of the project, what it aims to achieve and its anticipated contribution to </w:t>
       </w:r>
       <w:proofErr w:type="spellStart"/>
       <w:r>
@@ -3662,19 +3882,7 @@
           <w:szCs w:val="22"/>
           <w:lang w:eastAsia="ja-JP"/>
         </w:rPr>
-        <w:t xml:space="preserve"> and/or science and society</w:t>
-      </w:r>
-      <w:proofErr w:type="gramEnd"/>
-      <w:r>
-        <w:rPr>
-          <w:rFonts w:ascii="Times New Roman" w:hAnsi="Times New Roman"/>
-          <w:bCs/>
-          <w:i/>
-          <w:sz w:val="22"/>
-          <w:szCs w:val="22"/>
-          <w:lang w:eastAsia="ja-JP"/>
-        </w:rPr>
-        <w:t xml:space="preserve">. </w:t>
+        <w:t xml:space="preserve"> and/or science and society. </w:t>
       </w:r>
       <w:r>
         <w:rPr>
@@ -4111,8 +4319,6 @@
         <w:jc w:val="both"/>
         <w:rPr>
           <w:rFonts w:ascii="Times New Roman" w:hAnsi="Times New Roman"/>
-          <w:b/>
-          <w:bCs/>
           <w:i/>
           <w:sz w:val="22"/>
           <w:szCs w:val="22"/>
@@ -4298,14 +4504,246 @@
           <w:bCs/>
           <w:sz w:val="22"/>
           <w:szCs w:val="22"/>
-          <w:lang w:eastAsia="ja-JP"/>
-        </w:rPr>
-      </w:pPr>
+          <w:u w:val="single"/>
+          <w:lang w:eastAsia="ja-JP"/>
+        </w:rPr>
+      </w:pPr>
+      <w:r>
+        <w:rPr>
+          <w:rFonts w:ascii="Times New Roman" w:hAnsi="Times New Roman"/>
+          <w:b/>
+          <w:bCs/>
+          <w:sz w:val="22"/>
+          <w:szCs w:val="22"/>
+          <w:u w:val="single"/>
+          <w:lang w:eastAsia="ja-JP"/>
+        </w:rPr>
+        <w:t xml:space="preserve">Research Security </w:t>
+      </w:r>
+    </w:p>
+    <w:p>
+      <w:pPr>
+        <w:autoSpaceDE w:val="0"/>
+        <w:autoSpaceDN w:val="0"/>
+        <w:adjustRightInd w:val="0"/>
+        <w:spacing w:after="120"/>
+        <w:jc w:val="both"/>
+        <w:rPr>
+          <w:rFonts w:ascii="Arial" w:hAnsi="Arial"/>
+          <w:sz w:val="20"/>
+          <w:szCs w:val="20"/>
+          <w:lang w:eastAsia="ja-JP"/>
+        </w:rPr>
+      </w:pPr>
+      <w:r>
+        <w:rPr>
+          <w:rFonts w:ascii="Times New Roman" w:hAnsi="Times New Roman"/>
+          <w:bCs/>
+          <w:sz w:val="22"/>
+          <w:szCs w:val="22"/>
+          <w:lang w:eastAsia="ja-JP"/>
+        </w:rPr>
+        <w:lastRenderedPageBreak/>
+        <w:t>I declare that I have read and understand the</w:t>
+      </w:r>
+      <w:r>
+        <w:rPr>
+          <w:rFonts w:ascii="Times New Roman" w:hAnsi="Times New Roman"/>
+          <w:b/>
+          <w:bCs/>
+          <w:sz w:val="22"/>
+          <w:szCs w:val="22"/>
+          <w:u w:val="single"/>
+          <w:lang w:eastAsia="ja-JP"/>
+        </w:rPr>
+        <w:t xml:space="preserve"> </w:t>
+      </w:r>
+      <w:hyperlink r:id="rId11" w:history="1">
+        <w:r>
+          <w:rPr>
+            <w:rStyle w:val="Hyperlink"/>
+            <w:rFonts w:ascii="Arial" w:hAnsi="Arial"/>
+            <w:sz w:val="20"/>
+            <w:szCs w:val="20"/>
+            <w:lang w:eastAsia="zh-TW"/>
+          </w:rPr>
+          <w:t>Policy on Sensitive Technology Research and Affiliations of Concern (STRAC)</w:t>
+        </w:r>
+      </w:hyperlink>
+      <w:r>
+        <w:rPr>
+          <w:rFonts w:ascii="Arial" w:hAnsi="Arial"/>
+          <w:sz w:val="20"/>
+          <w:szCs w:val="20"/>
+          <w:lang w:eastAsia="zh-TW"/>
+        </w:rPr>
+        <w:t xml:space="preserve"> and the </w:t>
+      </w:r>
+      <w:hyperlink r:id="rId12" w:history="1">
+        <w:r>
+          <w:rPr>
+            <w:rStyle w:val="Hyperlink"/>
+            <w:rFonts w:ascii="Arial" w:hAnsi="Arial"/>
+            <w:sz w:val="20"/>
+            <w:szCs w:val="20"/>
+            <w:lang w:eastAsia="zh-TW"/>
+          </w:rPr>
+          <w:t>National Security Guidelines for Research Partnerships (NSGRP)</w:t>
+        </w:r>
+      </w:hyperlink>
+      <w:r>
+        <w:rPr>
+          <w:rFonts w:ascii="Arial" w:hAnsi="Arial"/>
+          <w:sz w:val="20"/>
+          <w:szCs w:val="20"/>
+          <w:lang w:eastAsia="ja-JP"/>
+        </w:rPr>
+        <w:t xml:space="preserve">. </w:t>
+      </w:r>
+    </w:p>
+    <w:p>
+      <w:pPr>
+        <w:autoSpaceDE w:val="0"/>
+        <w:autoSpaceDN w:val="0"/>
+        <w:adjustRightInd w:val="0"/>
+        <w:spacing w:after="120"/>
+        <w:jc w:val="both"/>
+        <w:rPr>
+          <w:rFonts w:ascii="Arial" w:hAnsi="Arial"/>
+          <w:sz w:val="20"/>
+          <w:szCs w:val="20"/>
+          <w:lang w:eastAsia="ja-JP"/>
+        </w:rPr>
+      </w:pPr>
+      <w:r>
+        <w:rPr>
+          <w:rFonts w:ascii="Times New Roman" w:hAnsi="Times New Roman"/>
+          <w:b/>
+          <w:bCs/>
+          <w:sz w:val="22"/>
+          <w:szCs w:val="22"/>
+          <w:lang w:eastAsia="ja-JP"/>
+        </w:rPr>
+        <w:t>Indicate Yes/No</w:t>
+      </w:r>
+      <w:r>
+        <w:rPr>
+          <w:rFonts w:ascii="Times New Roman" w:hAnsi="Times New Roman"/>
+          <w:b/>
+          <w:bCs/>
+          <w:sz w:val="22"/>
+          <w:szCs w:val="22"/>
+          <w:lang w:eastAsia="ja-JP"/>
+        </w:rPr>
+        <w:t xml:space="preserve"> </w:t>
+      </w:r>
+      <w:r>
+        <w:rPr>
+          <w:rFonts w:ascii="Times New Roman" w:hAnsi="Times New Roman"/>
+          <w:bCs/>
+          <w:sz w:val="22"/>
+          <w:szCs w:val="22"/>
+          <w:lang w:eastAsia="ja-JP"/>
+        </w:rPr>
+        <w:t>–</w:t>
+      </w:r>
+    </w:p>
+    <w:p>
+      <w:pPr>
+        <w:autoSpaceDE w:val="0"/>
+        <w:autoSpaceDN w:val="0"/>
+        <w:adjustRightInd w:val="0"/>
+        <w:spacing w:after="120"/>
+        <w:jc w:val="both"/>
+        <w:rPr>
+          <w:rFonts w:ascii="Times New Roman" w:hAnsi="Times New Roman"/>
+          <w:bCs/>
+          <w:sz w:val="22"/>
+          <w:szCs w:val="22"/>
+          <w:lang w:eastAsia="ja-JP"/>
+        </w:rPr>
+      </w:pPr>
+      <w:r>
+        <w:rPr>
+          <w:rFonts w:ascii="Times New Roman" w:hAnsi="Times New Roman"/>
+          <w:bCs/>
+          <w:sz w:val="22"/>
+          <w:szCs w:val="22"/>
+          <w:lang w:eastAsia="ja-JP"/>
+        </w:rPr>
+        <w:t>I confirm that this project complies with all relevant requirements as outlined in these policies.</w:t>
+      </w:r>
+    </w:p>
+    <w:p>
+      <w:pPr>
+        <w:autoSpaceDE w:val="0"/>
+        <w:autoSpaceDN w:val="0"/>
+        <w:adjustRightInd w:val="0"/>
+        <w:spacing w:after="120"/>
+        <w:jc w:val="both"/>
+        <w:rPr>
+          <w:rFonts w:ascii="Times New Roman" w:hAnsi="Times New Roman"/>
+          <w:bCs/>
+          <w:sz w:val="22"/>
+          <w:szCs w:val="22"/>
+          <w:lang w:eastAsia="ja-JP"/>
+        </w:rPr>
+      </w:pPr>
+      <w:r>
+        <w:rPr>
+          <w:rFonts w:ascii="Times New Roman" w:hAnsi="Times New Roman"/>
+          <w:b/>
+          <w:bCs/>
+          <w:sz w:val="22"/>
+          <w:szCs w:val="22"/>
+          <w:lang w:eastAsia="ja-JP"/>
+        </w:rPr>
+        <w:t>Indicate Yes/No</w:t>
+      </w:r>
+      <w:r>
+        <w:rPr>
+          <w:rFonts w:ascii="Times New Roman" w:hAnsi="Times New Roman"/>
+          <w:b/>
+          <w:bCs/>
+          <w:sz w:val="22"/>
+          <w:szCs w:val="22"/>
+          <w:lang w:eastAsia="ja-JP"/>
+        </w:rPr>
+        <w:t xml:space="preserve"> </w:t>
+      </w:r>
+      <w:r>
+        <w:rPr>
+          <w:rFonts w:ascii="Times New Roman" w:hAnsi="Times New Roman"/>
+          <w:bCs/>
+          <w:sz w:val="22"/>
+          <w:szCs w:val="22"/>
+          <w:lang w:eastAsia="ja-JP"/>
+        </w:rPr>
+        <w:t>–</w:t>
+      </w:r>
+    </w:p>
+    <w:p>
+      <w:pPr>
+        <w:autoSpaceDE w:val="0"/>
+        <w:autoSpaceDN w:val="0"/>
+        <w:adjustRightInd w:val="0"/>
+        <w:spacing w:after="120"/>
+        <w:jc w:val="both"/>
+        <w:rPr>
+          <w:rFonts w:ascii="Times New Roman" w:hAnsi="Times New Roman"/>
+          <w:bCs/>
+          <w:sz w:val="22"/>
+          <w:szCs w:val="22"/>
+          <w:lang w:eastAsia="ja-JP"/>
+        </w:rPr>
+      </w:pPr>
+      <w:bookmarkStart w:id="0" w:name="_GoBack"/>
+      <w:bookmarkEnd w:id="0"/>
     </w:p>
     <w:sectPr>
-      <w:footerReference w:type="default" r:id="rId11"/>
-      <w:headerReference w:type="first" r:id="rId12"/>
-      <w:footerReference w:type="first" r:id="rId13"/>
+      <w:footerReference w:type="default" r:id="rId13"/>
+      <w:headerReference w:type="first" r:id="rId14"/>
+      <w:footerReference w:type="first" r:id="rId15"/>
       <w:pgSz w:w="12240" w:h="15840"/>
       <w:pgMar w:top="1440" w:right="1077" w:bottom="1077" w:left="1077" w:header="709" w:footer="709" w:gutter="0"/>
       <w:cols w:space="708"/>
@@ -4411,7 +4849,7 @@
         <w:sz w:val="18"/>
         <w:szCs w:val="18"/>
       </w:rPr>
-      <w:t>3</w:t>
+      <w:t>4</w:t>
     </w:r>
     <w:r>
       <w:rPr>
@@ -4466,7 +4904,7 @@
         <w:sz w:val="18"/>
         <w:szCs w:val="18"/>
       </w:rPr>
-      <w:t>3</w:t>
+      <w:t>4</w:t>
     </w:r>
     <w:r>
       <w:rPr>
@@ -4593,7 +5031,7 @@
         <w:sz w:val="18"/>
         <w:szCs w:val="18"/>
       </w:rPr>
-      <w:t>3</w:t>
+      <w:t>4</w:t>
     </w:r>
     <w:r>
       <w:rPr>
@@ -4649,7 +5087,7 @@
       <mc:AlternateContent>
         <mc:Choice Requires="wps">
           <w:drawing>
-            <wp:anchor distT="0" distB="0" distL="114300" distR="114300" simplePos="0" relativeHeight="251666432" behindDoc="0" locked="0" layoutInCell="1" allowOverlap="1" wp14:anchorId="64C52D5A" wp14:editId="41FD55B3">
+            <wp:anchor distT="0" distB="0" distL="114300" distR="114300" simplePos="0" relativeHeight="251666432" behindDoc="0" locked="0" layoutInCell="1" allowOverlap="1" wp14:anchorId="64C52D5A" wp14:editId="5B1BB09F">
               <wp:simplePos x="0" y="0"/>
               <wp:positionH relativeFrom="margin">
                 <wp:posOffset>1303655</wp:posOffset>
@@ -4657,13 +5095,13 @@
               <wp:positionV relativeFrom="paragraph">
                 <wp:posOffset>-158115</wp:posOffset>
               </wp:positionV>
-              <wp:extent cx="5128260" cy="742950"/>
+              <wp:extent cx="5128260" cy="876300"/>
               <wp:effectExtent l="0" t="0" r="0" b="0"/>
               <wp:wrapThrough wrapText="bothSides">
                 <wp:wrapPolygon edited="0">
                   <wp:start x="160" y="0"/>
-                  <wp:lineTo x="160" y="21046"/>
-                  <wp:lineTo x="21343" y="21046"/>
+                  <wp:lineTo x="160" y="21130"/>
+                  <wp:lineTo x="21343" y="21130"/>
                   <wp:lineTo x="21343" y="0"/>
                   <wp:lineTo x="160" y="0"/>
                 </wp:wrapPolygon>
@@ -4677,7 +5115,7 @@
                     <wps:spPr>
                       <a:xfrm>
                         <a:off x="0" y="0"/>
-                        <a:ext cx="5128260" cy="742950"/>
+                        <a:ext cx="5128260" cy="876300"/>
                       </a:xfrm>
                       <a:prstGeom prst="rect">
                         <a:avLst/>
@@ -4689,7 +5127,7 @@
                       <a:effectLst/>
                       <a:extLst>
                         <a:ext uri="{C572A759-6A51-4108-AA02-DFA0A04FC94B}">
-                          <ma14:wrappingTextBoxFlag xmlns:cx2="http://schemas.microsoft.com/office/drawing/2015/10/21/chartex" xmlns:cx3="http://schemas.microsoft.com/office/drawing/2016/5/9/chartex" xmlns:cx4="http://schemas.microsoft.com/office/drawing/2016/5/10/chartex" xmlns:cx5="http://schemas.microsoft.com/office/drawing/2016/5/11/chartex" xmlns:cx6="http://schemas.microsoft.com/office/drawing/2016/5/12/chartex" xmlns:cx7="http://schemas.microsoft.com/office/drawing/2016/5/13/chartex" xmlns:cx8="http://schemas.microsoft.com/office/drawing/2016/5/14/chartex" xmlns:aink="http://schemas.microsoft.com/office/drawing/2016/ink" xmlns:am3d="http://schemas.microsoft.com/office/drawing/2017/model3d" xmlns:oel="http://schemas.microsoft.com/office/2019/extlst" xmlns:w16cex="http://schemas.microsoft.com/office/word/2018/wordml/cex" xmlns:w16cid="http://schemas.microsoft.com/office/word/2016/wordml/cid" xmlns:w16="http://schemas.microsoft.com/office/word/2018/wordml" xmlns:w16sdtdh="http://schemas.microsoft.com/office/word/2020/wordml/sdtdatahash" xmlns:ma14="http://schemas.microsoft.com/office/mac/drawingml/2011/main" xmlns:w="http://schemas.openxmlformats.org/wordprocessingml/2006/main" xmlns:w10="urn:schemas-microsoft-com:office:word" xmlns:v="urn:schemas-microsoft-com:vml" xmlns:o="urn:schemas-microsoft-com:office:office" xmlns:mv="urn:schemas-microsoft-com:mac:vml" xmlns:mo="http://schemas.microsoft.com/office/mac/office/2008/main" xmlns=""/>
+                          <ma14:wrappingTextBoxFlag xmlns="" xmlns:mo="http://schemas.microsoft.com/office/mac/office/2008/main" xmlns:mv="urn:schemas-microsoft-com:mac:vml" xmlns:o="urn:schemas-microsoft-com:office:office" xmlns:v="urn:schemas-microsoft-com:vml" xmlns:w10="urn:schemas-microsoft-com:office:word" xmlns:w="http://schemas.openxmlformats.org/wordprocessingml/2006/main" xmlns:ma14="http://schemas.microsoft.com/office/mac/drawingml/2011/main" xmlns:w16sdtdh="http://schemas.microsoft.com/office/word/2020/wordml/sdtdatahash" xmlns:w16="http://schemas.microsoft.com/office/word/2018/wordml" xmlns:w16cid="http://schemas.microsoft.com/office/word/2016/wordml/cid" xmlns:w16cex="http://schemas.microsoft.com/office/word/2018/wordml/cex" xmlns:oel="http://schemas.microsoft.com/office/2019/extlst" xmlns:am3d="http://schemas.microsoft.com/office/drawing/2017/model3d" xmlns:aink="http://schemas.microsoft.com/office/drawing/2016/ink" xmlns:cx8="http://schemas.microsoft.com/office/drawing/2016/5/14/chartex" xmlns:cx7="http://schemas.microsoft.com/office/drawing/2016/5/13/chartex" xmlns:cx6="http://schemas.microsoft.com/office/drawing/2016/5/12/chartex" xmlns:cx5="http://schemas.microsoft.com/office/drawing/2016/5/11/chartex" xmlns:cx4="http://schemas.microsoft.com/office/drawing/2016/5/10/chartex" xmlns:cx3="http://schemas.microsoft.com/office/drawing/2016/5/9/chartex" xmlns:cx2="http://schemas.microsoft.com/office/drawing/2015/10/21/chartex"/>
                         </a:ext>
                       </a:extLst>
                     </wps:spPr>
@@ -4724,45 +5162,45 @@
                           <w:pPr>
                             <w:jc w:val="right"/>
                             <w:rPr>
-                              <w:rFonts w:ascii="Arial" w:hAnsi="Arial" w:cs="Arial"/>
+                              <w:rFonts w:ascii="Exo Medium" w:hAnsi="Exo Medium" w:cs="Arial"/>
                               <w:b/>
-                              <w:sz w:val="28"/>
-                              <w:szCs w:val="28"/>
+                              <w:sz w:val="32"/>
+                              <w:szCs w:val="32"/>
                             </w:rPr>
                           </w:pPr>
                           <w:r>
                             <w:rPr>
-                              <w:rFonts w:ascii="Arial" w:hAnsi="Arial" w:cs="Arial"/>
+                              <w:rFonts w:ascii="Exo Medium" w:hAnsi="Exo Medium" w:cs="Arial"/>
                               <w:b/>
-                              <w:sz w:val="28"/>
-                              <w:szCs w:val="28"/>
+                              <w:sz w:val="32"/>
+                              <w:szCs w:val="32"/>
                             </w:rPr>
                             <w:t>2024</w:t>
                           </w:r>
                           <w:r>
                             <w:rPr>
-                              <w:rFonts w:ascii="Arial" w:hAnsi="Arial" w:cs="Arial"/>
+                              <w:rFonts w:ascii="Exo Medium" w:hAnsi="Exo Medium" w:cs="Arial"/>
                               <w:b/>
-                              <w:sz w:val="28"/>
-                              <w:szCs w:val="28"/>
+                              <w:sz w:val="32"/>
+                              <w:szCs w:val="32"/>
                             </w:rPr>
                             <w:t xml:space="preserve"> – 2025</w:t>
                           </w:r>
                           <w:r>
                             <w:rPr>
-                              <w:rFonts w:ascii="Arial" w:hAnsi="Arial" w:cs="Arial"/>
+                              <w:rFonts w:ascii="Exo Medium" w:hAnsi="Exo Medium" w:cs="Arial"/>
                               <w:b/>
-                              <w:sz w:val="28"/>
-                              <w:szCs w:val="28"/>
+                              <w:sz w:val="32"/>
+                              <w:szCs w:val="32"/>
                             </w:rPr>
                             <w:t xml:space="preserve"> </w:t>
                           </w:r>
                           <w:r>
                             <w:rPr>
-                              <w:rFonts w:ascii="Arial" w:hAnsi="Arial" w:cs="Arial"/>
+                              <w:rFonts w:ascii="Exo Medium" w:hAnsi="Exo Medium" w:cs="Arial"/>
                               <w:b/>
-                              <w:sz w:val="28"/>
-                              <w:szCs w:val="28"/>
+                              <w:sz w:val="32"/>
+                              <w:szCs w:val="32"/>
                             </w:rPr>
                             <w:t>Strategic Initiatives</w:t>
                           </w:r>
@@ -4771,7 +5209,7 @@
                           <w:pPr>
                             <w:jc w:val="right"/>
                             <w:rPr>
-                              <w:rFonts w:ascii="Arial" w:hAnsi="Arial" w:cs="Arial"/>
+                              <w:rFonts w:ascii="Exo Medium" w:hAnsi="Exo Medium" w:cs="Arial"/>
                               <w:b/>
                               <w:sz w:val="32"/>
                               <w:szCs w:val="32"/>
@@ -4779,10 +5217,10 @@
                           </w:pPr>
                           <w:r>
                             <w:rPr>
-                              <w:rFonts w:ascii="Arial" w:hAnsi="Arial" w:cs="Arial"/>
+                              <w:rFonts w:ascii="Exo Medium" w:hAnsi="Exo Medium" w:cs="Arial"/>
                               <w:b/>
-                              <w:sz w:val="28"/>
-                              <w:szCs w:val="28"/>
+                              <w:sz w:val="32"/>
+                              <w:szCs w:val="32"/>
                             </w:rPr>
                             <w:t>Application</w:t>
                           </w:r>
@@ -4813,7 +5251,7 @@
               <v:stroke joinstyle="miter"/>
               <v:path gradientshapeok="t" o:connecttype="rect"/>
             </v:shapetype>
-            <v:shape id="Text Box 8" o:spid="_x0000_s1026" type="#_x0000_t202" style="position:absolute;margin-left:102.65pt;margin-top:-12.45pt;width:403.8pt;height:58.5pt;z-index:251666432;visibility:visible;mso-wrap-style:square;mso-width-percent:0;mso-height-percent:0;mso-wrap-distance-left:9pt;mso-wrap-distance-top:0;mso-wrap-distance-right:9pt;mso-wrap-distance-bottom:0;mso-position-horizontal:absolute;mso-position-horizontal-relative:margin;mso-position-vertical:absolute;mso-position-vertical-relative:text;mso-width-percent:0;mso-height-percent:0;mso-width-relative:margin;mso-height-relative:margin;v-text-anchor:top" o:gfxdata="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" filled="f" stroked="f">
+            <v:shape id="Text Box 8" o:spid="_x0000_s1026" type="#_x0000_t202" style="position:absolute;margin-left:102.65pt;margin-top:-12.45pt;width:403.8pt;height:69pt;z-index:251666432;visibility:visible;mso-wrap-style:square;mso-width-percent:0;mso-height-percent:0;mso-wrap-distance-left:9pt;mso-wrap-distance-top:0;mso-wrap-distance-right:9pt;mso-wrap-distance-bottom:0;mso-position-horizontal:absolute;mso-position-horizontal-relative:margin;mso-position-vertical:absolute;mso-position-vertical-relative:text;mso-width-percent:0;mso-height-percent:0;mso-width-relative:margin;mso-height-relative:margin;v-text-anchor:top" o:gfxdata="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" filled="f" stroked="f">
               <v:textbox>
                 <w:txbxContent>
                   <w:p>
@@ -4831,45 +5269,45 @@
                     <w:pPr>
                       <w:jc w:val="right"/>
                       <w:rPr>
-                        <w:rFonts w:ascii="Arial" w:hAnsi="Arial" w:cs="Arial"/>
+                        <w:rFonts w:ascii="Exo Medium" w:hAnsi="Exo Medium" w:cs="Arial"/>
                         <w:b/>
-                        <w:sz w:val="28"/>
-                        <w:szCs w:val="28"/>
+                        <w:sz w:val="32"/>
+                        <w:szCs w:val="32"/>
                       </w:rPr>
                     </w:pPr>
                     <w:r>
                       <w:rPr>
-                        <w:rFonts w:ascii="Arial" w:hAnsi="Arial" w:cs="Arial"/>
+                        <w:rFonts w:ascii="Exo Medium" w:hAnsi="Exo Medium" w:cs="Arial"/>
                         <w:b/>
-                        <w:sz w:val="28"/>
-                        <w:szCs w:val="28"/>
+                        <w:sz w:val="32"/>
+                        <w:szCs w:val="32"/>
                       </w:rPr>
                       <w:t>2024</w:t>
                     </w:r>
                     <w:r>
                       <w:rPr>
-                        <w:rFonts w:ascii="Arial" w:hAnsi="Arial" w:cs="Arial"/>
+                        <w:rFonts w:ascii="Exo Medium" w:hAnsi="Exo Medium" w:cs="Arial"/>
                         <w:b/>
-                        <w:sz w:val="28"/>
-                        <w:szCs w:val="28"/>
+                        <w:sz w:val="32"/>
+                        <w:szCs w:val="32"/>
                       </w:rPr>
                       <w:t xml:space="preserve"> – 2025</w:t>
                     </w:r>
                     <w:r>
                       <w:rPr>
-                        <w:rFonts w:ascii="Arial" w:hAnsi="Arial" w:cs="Arial"/>
+                        <w:rFonts w:ascii="Exo Medium" w:hAnsi="Exo Medium" w:cs="Arial"/>
                         <w:b/>
-                        <w:sz w:val="28"/>
-                        <w:szCs w:val="28"/>
+                        <w:sz w:val="32"/>
+                        <w:szCs w:val="32"/>
                       </w:rPr>
                       <w:t xml:space="preserve"> </w:t>
                     </w:r>
                     <w:r>
                       <w:rPr>
-                        <w:rFonts w:ascii="Arial" w:hAnsi="Arial" w:cs="Arial"/>
+                        <w:rFonts w:ascii="Exo Medium" w:hAnsi="Exo Medium" w:cs="Arial"/>
                         <w:b/>
-                        <w:sz w:val="28"/>
-                        <w:szCs w:val="28"/>
+                        <w:sz w:val="32"/>
+                        <w:szCs w:val="32"/>
                       </w:rPr>
                       <w:t>Strategic Initiatives</w:t>
                     </w:r>
@@ -4878,7 +5316,7 @@
                     <w:pPr>
                       <w:jc w:val="right"/>
                       <w:rPr>
-                        <w:rFonts w:ascii="Arial" w:hAnsi="Arial" w:cs="Arial"/>
+                        <w:rFonts w:ascii="Exo Medium" w:hAnsi="Exo Medium" w:cs="Arial"/>
                         <w:b/>
                         <w:sz w:val="32"/>
                         <w:szCs w:val="32"/>
@@ -4886,10 +5324,10 @@
                     </w:pPr>
                     <w:r>
                       <w:rPr>
-                        <w:rFonts w:ascii="Arial" w:hAnsi="Arial" w:cs="Arial"/>
+                        <w:rFonts w:ascii="Exo Medium" w:hAnsi="Exo Medium" w:cs="Arial"/>
                         <w:b/>
-                        <w:sz w:val="28"/>
-                        <w:szCs w:val="28"/>
+                        <w:sz w:val="32"/>
+                        <w:szCs w:val="32"/>
                       </w:rPr>
                       <w:t>Application</w:t>
                     </w:r>
@@ -5093,7 +5531,7 @@
             </wp:anchor>
           </w:drawing>
         </mc:Choice>
-        <mc:Fallback xmlns:cx2="http://schemas.microsoft.com/office/drawing/2015/10/21/chartex" xmlns:cx3="http://schemas.microsoft.com/office/drawing/2016/5/9/chartex" xmlns:cx4="http://schemas.microsoft.com/office/drawing/2016/5/10/chartex" xmlns:cx5="http://schemas.microsoft.com/office/drawing/2016/5/11/chartex" xmlns:cx6="http://schemas.microsoft.com/office/drawing/2016/5/12/chartex" xmlns:cx7="http://schemas.microsoft.com/office/drawing/2016/5/13/chartex" xmlns:cx8="http://schemas.microsoft.com/office/drawing/2016/5/14/chartex" xmlns:aink="http://schemas.microsoft.com/office/drawing/2016/ink" xmlns:am3d="http://schemas.microsoft.com/office/drawing/2017/model3d" xmlns:oel="http://schemas.microsoft.com/office/2019/extlst" xmlns:w16cex="http://schemas.microsoft.com/office/word/2018/wordml/cex" xmlns:w16cid="http://schemas.microsoft.com/office/word/2016/wordml/cid" xmlns:w16="http://schemas.microsoft.com/office/word/2018/wordml" xmlns:w16sdtdh="http://schemas.microsoft.com/office/word/2020/wordml/sdtdatahash">
+        <mc:Fallback xmlns:w16sdtdh="http://schemas.microsoft.com/office/word/2020/wordml/sdtdatahash" xmlns:w16="http://schemas.microsoft.com/office/word/2018/wordml" xmlns:w16cid="http://schemas.microsoft.com/office/word/2016/wordml/cid" xmlns:w16cex="http://schemas.microsoft.com/office/word/2018/wordml/cex" xmlns:oel="http://schemas.microsoft.com/office/2019/extlst" xmlns:am3d="http://schemas.microsoft.com/office/drawing/2017/model3d" xmlns:aink="http://schemas.microsoft.com/office/drawing/2016/ink" xmlns:cx8="http://schemas.microsoft.com/office/drawing/2016/5/14/chartex" xmlns:cx7="http://schemas.microsoft.com/office/drawing/2016/5/13/chartex" xmlns:cx6="http://schemas.microsoft.com/office/drawing/2016/5/12/chartex" xmlns:cx5="http://schemas.microsoft.com/office/drawing/2016/5/11/chartex" xmlns:cx4="http://schemas.microsoft.com/office/drawing/2016/5/10/chartex" xmlns:cx3="http://schemas.microsoft.com/office/drawing/2016/5/9/chartex" xmlns:cx2="http://schemas.microsoft.com/office/drawing/2015/10/21/chartex">
           <w:pict>
             <v:line w14:anchorId="4A944F38" id="Straight Connector 7" o:spid="_x0000_s1026" style="position:absolute;z-index:251652096;visibility:visible;mso-wrap-style:square;mso-wrap-distance-left:9pt;mso-wrap-distance-top:0;mso-wrap-distance-right:9pt;mso-wrap-distance-bottom:0;mso-position-horizontal:absolute;mso-position-horizontal-relative:text;mso-position-vertical:absolute;mso-position-vertical-relative:text" from=".75pt,.65pt" to="500.3pt,.65pt" o:gfxdata="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" strokeweight=".3pt">
               <v:shadow color="black" opacity="22938f" offset="0"/>
@@ -10153,7 +10591,7 @@
 </file>
 
 <file path=customXml/itemProps1.xml><?xml version="1.0" encoding="utf-8"?>
-<ds:datastoreItem xmlns:ds="http://schemas.openxmlformats.org/officeDocument/2006/customXml" ds:itemID="{A5E4F7A3-711D-44E5-A027-5BA19212C3DB}">
+<ds:datastoreItem xmlns:ds="http://schemas.openxmlformats.org/officeDocument/2006/customXml" ds:itemID="{D4BA7098-2E1D-49BA-BA4E-C575AAAF5FCE}">
   <ds:schemaRefs>
     <ds:schemaRef ds:uri="http://schemas.openxmlformats.org/officeDocument/2006/bibliography"/>
   </ds:schemaRefs>

</xml_diff>